<commit_message>
modify Evidencia 3 documentation
</commit_message>
<xml_diff>
--- a/Aprendizaje_Automatico/Evidencia-3/Evidencia 3 - Ruben Alejandro Deambrossi.docx
+++ b/Aprendizaje_Automatico/Evidencia-3/Evidencia 3 - Ruben Alejandro Deambrossi.docx
@@ -186,7 +186,14 @@
               <w:rPr>
                 <w:rFonts w:ascii="Arial" w:hAnsi="Arial" w:cs="Arial"/>
               </w:rPr>
-              <w:t>Rolando Evelio Pérez Vers</w:t>
+              <w:t xml:space="preserve">Rolando Evelio Pérez </w:t>
+            </w:r>
+            <w:proofErr w:type="spellStart"/>
+            <w:r>
+              <w:rPr>
+                <w:rFonts w:ascii="Arial" w:hAnsi="Arial" w:cs="Arial"/>
+              </w:rPr>
+              <w:t>Vers</w:t>
             </w:r>
             <w:r>
               <w:rPr>
@@ -198,7 +205,14 @@
               <w:rPr>
                 <w:rFonts w:ascii="Arial" w:hAnsi="Arial" w:cs="Arial"/>
               </w:rPr>
-              <w:t xml:space="preserve">n </w:t>
+              <w:t>n</w:t>
+            </w:r>
+            <w:proofErr w:type="spellEnd"/>
+            <w:r>
+              <w:rPr>
+                <w:rFonts w:ascii="Arial" w:hAnsi="Arial" w:cs="Arial"/>
+              </w:rPr>
+              <w:t xml:space="preserve"> </w:t>
             </w:r>
           </w:p>
         </w:tc>
@@ -326,12 +340,14 @@
               </w:rPr>
               <w:t>-</w:t>
             </w:r>
+            <w:proofErr w:type="gramStart"/>
             <w:r>
               <w:rPr>
                 <w:rFonts w:ascii="Arial" w:hAnsi="Arial" w:cs="Arial"/>
               </w:rPr>
               <w:t>Agosto</w:t>
             </w:r>
+            <w:proofErr w:type="gramEnd"/>
             <w:r>
               <w:rPr>
                 <w:rFonts w:ascii="Arial" w:hAnsi="Arial" w:cs="Arial"/>
@@ -626,6 +642,7 @@
           <w:lang w:val="en-US"/>
         </w:rPr>
       </w:pPr>
+      <w:proofErr w:type="spellStart"/>
       <w:r>
         <w:rPr>
           <w:rFonts w:ascii="Arial" w:hAnsi="Arial" w:cs="Arial"/>
@@ -633,15 +650,35 @@
           <w:iCs/>
           <w:lang w:val="en-US"/>
         </w:rPr>
-        <w:t>Github Notebook</w:t>
-      </w:r>
-      <w:r>
-        <w:rPr>
-          <w:rFonts w:ascii="Arial" w:hAnsi="Arial" w:cs="Arial"/>
+        <w:t>Github</w:t>
+      </w:r>
+      <w:proofErr w:type="spellEnd"/>
+      <w:r>
+        <w:rPr>
+          <w:rFonts w:ascii="Arial" w:hAnsi="Arial" w:cs="Arial"/>
+          <w:i/>
+          <w:iCs/>
           <w:lang w:val="en-US"/>
         </w:rPr>
+        <w:t xml:space="preserve"> Notebook</w:t>
+      </w:r>
+      <w:r>
+        <w:rPr>
+          <w:rFonts w:ascii="Arial" w:hAnsi="Arial" w:cs="Arial"/>
+          <w:lang w:val="en-US"/>
+        </w:rPr>
         <w:t xml:space="preserve">: </w:t>
       </w:r>
+      <w:hyperlink r:id="rId7" w:history="1">
+        <w:r>
+          <w:rPr>
+            <w:rStyle w:val="Hyperlink"/>
+            <w:rFonts w:ascii="Arial" w:hAnsi="Arial" w:cs="Arial"/>
+            <w:lang w:val="en-US"/>
+          </w:rPr>
+          <w:t>Evidencia-3.3</w:t>
+        </w:r>
+      </w:hyperlink>
     </w:p>
     <w:p>
       <w:pPr>
@@ -693,7 +730,49 @@
         <w:rPr>
           <w:rFonts w:ascii="Arial" w:hAnsi="Arial" w:cs="Arial"/>
         </w:rPr>
-        <w:t xml:space="preserve">Se importo un dataset con características de diversas canciones. Se analizo dicho dataset y se hizo un poco de clean up eliminando aquellos elementos que </w:t>
+        <w:t xml:space="preserve">Se importo un </w:t>
+      </w:r>
+      <w:proofErr w:type="spellStart"/>
+      <w:r>
+        <w:rPr>
+          <w:rFonts w:ascii="Arial" w:hAnsi="Arial" w:cs="Arial"/>
+        </w:rPr>
+        <w:t>dataset</w:t>
+      </w:r>
+      <w:proofErr w:type="spellEnd"/>
+      <w:r>
+        <w:rPr>
+          <w:rFonts w:ascii="Arial" w:hAnsi="Arial" w:cs="Arial"/>
+        </w:rPr>
+        <w:t xml:space="preserve"> con características de diversas canciones. Se analizo dicho </w:t>
+      </w:r>
+      <w:proofErr w:type="spellStart"/>
+      <w:r>
+        <w:rPr>
+          <w:rFonts w:ascii="Arial" w:hAnsi="Arial" w:cs="Arial"/>
+        </w:rPr>
+        <w:t>dataset</w:t>
+      </w:r>
+      <w:proofErr w:type="spellEnd"/>
+      <w:r>
+        <w:rPr>
+          <w:rFonts w:ascii="Arial" w:hAnsi="Arial" w:cs="Arial"/>
+        </w:rPr>
+        <w:t xml:space="preserve"> y se hizo un poco de </w:t>
+      </w:r>
+      <w:proofErr w:type="spellStart"/>
+      <w:r>
+        <w:rPr>
+          <w:rFonts w:ascii="Arial" w:hAnsi="Arial" w:cs="Arial"/>
+        </w:rPr>
+        <w:t>clean</w:t>
+      </w:r>
+      <w:proofErr w:type="spellEnd"/>
+      <w:r>
+        <w:rPr>
+          <w:rFonts w:ascii="Arial" w:hAnsi="Arial" w:cs="Arial"/>
+        </w:rPr>
+        <w:t xml:space="preserve"> up eliminando aquellos elementos que </w:t>
       </w:r>
       <w:r>
         <w:rPr>
@@ -719,19 +798,59 @@
         <w:rPr>
           <w:rFonts w:ascii="Arial" w:hAnsi="Arial" w:cs="Arial"/>
         </w:rPr>
-        <w:t xml:space="preserve">Se analizo el dataset y se </w:t>
-      </w:r>
-      <w:r>
-        <w:rPr>
-          <w:rFonts w:ascii="Arial" w:hAnsi="Arial" w:cs="Arial"/>
-        </w:rPr>
-        <w:t xml:space="preserve">determinaron las características que servirán para la clusterizacion del mismo. </w:t>
-      </w:r>
-      <w:r>
-        <w:rPr>
-          <w:rFonts w:ascii="Arial" w:hAnsi="Arial" w:cs="Arial"/>
-        </w:rPr>
-        <w:t xml:space="preserve">Se determino que características a evaluar serian las siguientes: </w:t>
+        <w:t xml:space="preserve">Se analizo el </w:t>
+      </w:r>
+      <w:proofErr w:type="spellStart"/>
+      <w:r>
+        <w:rPr>
+          <w:rFonts w:ascii="Arial" w:hAnsi="Arial" w:cs="Arial"/>
+        </w:rPr>
+        <w:t>dataset</w:t>
+      </w:r>
+      <w:proofErr w:type="spellEnd"/>
+      <w:r>
+        <w:rPr>
+          <w:rFonts w:ascii="Arial" w:hAnsi="Arial" w:cs="Arial"/>
+        </w:rPr>
+        <w:t xml:space="preserve"> y se </w:t>
+      </w:r>
+      <w:r>
+        <w:rPr>
+          <w:rFonts w:ascii="Arial" w:hAnsi="Arial" w:cs="Arial"/>
+        </w:rPr>
+        <w:t xml:space="preserve">determinaron las características que servirán para la </w:t>
+      </w:r>
+      <w:proofErr w:type="spellStart"/>
+      <w:r>
+        <w:rPr>
+          <w:rFonts w:ascii="Arial" w:hAnsi="Arial" w:cs="Arial"/>
+        </w:rPr>
+        <w:t>clusterizacion</w:t>
+      </w:r>
+      <w:proofErr w:type="spellEnd"/>
+      <w:r>
+        <w:rPr>
+          <w:rFonts w:ascii="Arial" w:hAnsi="Arial" w:cs="Arial"/>
+        </w:rPr>
+        <w:t xml:space="preserve"> del mismo. </w:t>
+      </w:r>
+      <w:r>
+        <w:rPr>
+          <w:rFonts w:ascii="Arial" w:hAnsi="Arial" w:cs="Arial"/>
+        </w:rPr>
+        <w:t xml:space="preserve">Se determino que características a evaluar </w:t>
+      </w:r>
+      <w:r>
+        <w:rPr>
+          <w:rFonts w:ascii="Arial" w:hAnsi="Arial" w:cs="Arial"/>
+        </w:rPr>
+        <w:t>serían</w:t>
+      </w:r>
+      <w:r>
+        <w:rPr>
+          <w:rFonts w:ascii="Arial" w:hAnsi="Arial" w:cs="Arial"/>
+        </w:rPr>
+        <w:t xml:space="preserve"> las siguientes: </w:t>
       </w:r>
     </w:p>
     <w:p>
@@ -749,8 +868,65 @@
           <w:rFonts w:ascii="Arial" w:hAnsi="Arial" w:cs="Arial"/>
           <w:lang w:val="en-US"/>
         </w:rPr>
-        <w:t>['danceability', 'energy', 'loudness', 'speechiness', 'acousticness', 'instrumentalness', 'liveness', 'valence', 'tempo' ]</w:t>
-      </w:r>
+        <w:t>['danceability', 'energy', 'loudness', '</w:t>
+      </w:r>
+      <w:proofErr w:type="spellStart"/>
+      <w:r>
+        <w:rPr>
+          <w:rFonts w:ascii="Arial" w:hAnsi="Arial" w:cs="Arial"/>
+          <w:lang w:val="en-US"/>
+        </w:rPr>
+        <w:t>speechiness</w:t>
+      </w:r>
+      <w:proofErr w:type="spellEnd"/>
+      <w:r>
+        <w:rPr>
+          <w:rFonts w:ascii="Arial" w:hAnsi="Arial" w:cs="Arial"/>
+          <w:lang w:val="en-US"/>
+        </w:rPr>
+        <w:t>', '</w:t>
+      </w:r>
+      <w:proofErr w:type="spellStart"/>
+      <w:r>
+        <w:rPr>
+          <w:rFonts w:ascii="Arial" w:hAnsi="Arial" w:cs="Arial"/>
+          <w:lang w:val="en-US"/>
+        </w:rPr>
+        <w:t>acousticness</w:t>
+      </w:r>
+      <w:proofErr w:type="spellEnd"/>
+      <w:r>
+        <w:rPr>
+          <w:rFonts w:ascii="Arial" w:hAnsi="Arial" w:cs="Arial"/>
+          <w:lang w:val="en-US"/>
+        </w:rPr>
+        <w:t>', '</w:t>
+      </w:r>
+      <w:proofErr w:type="spellStart"/>
+      <w:r>
+        <w:rPr>
+          <w:rFonts w:ascii="Arial" w:hAnsi="Arial" w:cs="Arial"/>
+          <w:lang w:val="en-US"/>
+        </w:rPr>
+        <w:t>instrumentalness</w:t>
+      </w:r>
+      <w:proofErr w:type="spellEnd"/>
+      <w:r>
+        <w:rPr>
+          <w:rFonts w:ascii="Arial" w:hAnsi="Arial" w:cs="Arial"/>
+          <w:lang w:val="en-US"/>
+        </w:rPr>
+        <w:t>', 'liveness', 'valence', 'tempo</w:t>
+      </w:r>
+      <w:proofErr w:type="gramStart"/>
+      <w:r>
+        <w:rPr>
+          <w:rFonts w:ascii="Arial" w:hAnsi="Arial" w:cs="Arial"/>
+          <w:lang w:val="en-US"/>
+        </w:rPr>
+        <w:t>' ]</w:t>
+      </w:r>
+      <w:proofErr w:type="gramEnd"/>
     </w:p>
     <w:p>
       <w:pPr>
@@ -822,7 +998,29 @@
         <w:rPr>
           <w:rFonts w:ascii="Arial" w:hAnsi="Arial" w:cs="Arial"/>
         </w:rPr>
-        <w:t>numero de cluster adecuado</w:t>
+        <w:t>número</w:t>
+      </w:r>
+      <w:r>
+        <w:rPr>
+          <w:rFonts w:ascii="Arial" w:hAnsi="Arial" w:cs="Arial"/>
+        </w:rPr>
+        <w:t xml:space="preserve"> de </w:t>
+      </w:r>
+      <w:proofErr w:type="spellStart"/>
+      <w:proofErr w:type="gramStart"/>
+      <w:r>
+        <w:rPr>
+          <w:rFonts w:ascii="Arial" w:hAnsi="Arial" w:cs="Arial"/>
+        </w:rPr>
+        <w:t>cluster</w:t>
+      </w:r>
+      <w:proofErr w:type="spellEnd"/>
+      <w:proofErr w:type="gramEnd"/>
+      <w:r>
+        <w:rPr>
+          <w:rFonts w:ascii="Arial" w:hAnsi="Arial" w:cs="Arial"/>
+        </w:rPr>
+        <w:t xml:space="preserve"> adecuado</w:t>
       </w:r>
       <w:r>
         <w:rPr>
@@ -840,7 +1038,14 @@
         <w:rPr>
           <w:rFonts w:ascii="Arial" w:hAnsi="Arial" w:cs="Arial"/>
         </w:rPr>
-        <w:t xml:space="preserve"> el método de Silhouet</w:t>
+        <w:t xml:space="preserve"> el método de </w:t>
+      </w:r>
+      <w:proofErr w:type="spellStart"/>
+      <w:r>
+        <w:rPr>
+          <w:rFonts w:ascii="Arial" w:hAnsi="Arial" w:cs="Arial"/>
+        </w:rPr>
+        <w:t>Silhouet</w:t>
       </w:r>
       <w:r>
         <w:rPr>
@@ -854,6 +1059,7 @@
         </w:rPr>
         <w:t>e</w:t>
       </w:r>
+      <w:proofErr w:type="spellEnd"/>
       <w:r>
         <w:rPr>
           <w:rFonts w:ascii="Arial" w:hAnsi="Arial" w:cs="Arial"/>
@@ -884,7 +1090,37 @@
         <w:rPr>
           <w:rFonts w:ascii="Arial" w:hAnsi="Arial" w:cs="Arial"/>
         </w:rPr>
-        <w:t xml:space="preserve">Según el método de Silhouette los clusters </w:t>
+        <w:t xml:space="preserve">Según el método de </w:t>
+      </w:r>
+      <w:proofErr w:type="spellStart"/>
+      <w:r>
+        <w:rPr>
+          <w:rFonts w:ascii="Arial" w:hAnsi="Arial" w:cs="Arial"/>
+        </w:rPr>
+        <w:t>Silhouette</w:t>
+      </w:r>
+      <w:proofErr w:type="spellEnd"/>
+      <w:r>
+        <w:rPr>
+          <w:rFonts w:ascii="Arial" w:hAnsi="Arial" w:cs="Arial"/>
+        </w:rPr>
+        <w:t xml:space="preserve"> los </w:t>
+      </w:r>
+      <w:proofErr w:type="spellStart"/>
+      <w:proofErr w:type="gramStart"/>
+      <w:r>
+        <w:rPr>
+          <w:rFonts w:ascii="Arial" w:hAnsi="Arial" w:cs="Arial"/>
+        </w:rPr>
+        <w:t>clusters</w:t>
+      </w:r>
+      <w:proofErr w:type="spellEnd"/>
+      <w:proofErr w:type="gramEnd"/>
+      <w:r>
+        <w:rPr>
+          <w:rFonts w:ascii="Arial" w:hAnsi="Arial" w:cs="Arial"/>
+        </w:rPr>
+        <w:t xml:space="preserve"> </w:t>
       </w:r>
       <w:r>
         <w:rPr>
@@ -902,7 +1138,21 @@
         <w:rPr>
           <w:rFonts w:ascii="Arial" w:hAnsi="Arial" w:cs="Arial"/>
         </w:rPr>
-        <w:t>procedió a la elección de 6 clusters.</w:t>
+        <w:t xml:space="preserve">procedió a la elección de 6 </w:t>
+      </w:r>
+      <w:proofErr w:type="spellStart"/>
+      <w:r>
+        <w:rPr>
+          <w:rFonts w:ascii="Arial" w:hAnsi="Arial" w:cs="Arial"/>
+        </w:rPr>
+        <w:t>clusters</w:t>
+      </w:r>
+      <w:proofErr w:type="spellEnd"/>
+      <w:r>
+        <w:rPr>
+          <w:rFonts w:ascii="Arial" w:hAnsi="Arial" w:cs="Arial"/>
+        </w:rPr>
+        <w:t>.</w:t>
       </w:r>
     </w:p>
     <w:p>
@@ -922,7 +1172,23 @@
         <w:rPr>
           <w:rFonts w:ascii="Arial" w:hAnsi="Arial" w:cs="Arial"/>
         </w:rPr>
-        <w:t>Se entreno K-mean con 6 clusters.</w:t>
+        <w:t xml:space="preserve">Se entreno K-mean con 6 </w:t>
+      </w:r>
+      <w:proofErr w:type="spellStart"/>
+      <w:proofErr w:type="gramStart"/>
+      <w:r>
+        <w:rPr>
+          <w:rFonts w:ascii="Arial" w:hAnsi="Arial" w:cs="Arial"/>
+        </w:rPr>
+        <w:t>clusters</w:t>
+      </w:r>
+      <w:proofErr w:type="spellEnd"/>
+      <w:proofErr w:type="gramEnd"/>
+      <w:r>
+        <w:rPr>
+          <w:rFonts w:ascii="Arial" w:hAnsi="Arial" w:cs="Arial"/>
+        </w:rPr>
+        <w:t>.</w:t>
       </w:r>
     </w:p>
     <w:p>
@@ -942,7 +1208,51 @@
         <w:rPr>
           <w:rFonts w:ascii="Arial" w:hAnsi="Arial" w:cs="Arial"/>
         </w:rPr>
-        <w:t>Se creo un nuevo dataset el cual contenía las características de las canciones, el cluster label determinado por K-mean y el nombre de la canción.</w:t>
+        <w:t xml:space="preserve">Se creo un nuevo </w:t>
+      </w:r>
+      <w:proofErr w:type="spellStart"/>
+      <w:r>
+        <w:rPr>
+          <w:rFonts w:ascii="Arial" w:hAnsi="Arial" w:cs="Arial"/>
+        </w:rPr>
+        <w:t>dataset</w:t>
+      </w:r>
+      <w:proofErr w:type="spellEnd"/>
+      <w:r>
+        <w:rPr>
+          <w:rFonts w:ascii="Arial" w:hAnsi="Arial" w:cs="Arial"/>
+        </w:rPr>
+        <w:t xml:space="preserve"> el cual contenía las características de las canciones, el </w:t>
+      </w:r>
+      <w:proofErr w:type="spellStart"/>
+      <w:proofErr w:type="gramStart"/>
+      <w:r>
+        <w:rPr>
+          <w:rFonts w:ascii="Arial" w:hAnsi="Arial" w:cs="Arial"/>
+        </w:rPr>
+        <w:t>cluster</w:t>
+      </w:r>
+      <w:proofErr w:type="spellEnd"/>
+      <w:proofErr w:type="gramEnd"/>
+      <w:r>
+        <w:rPr>
+          <w:rFonts w:ascii="Arial" w:hAnsi="Arial" w:cs="Arial"/>
+        </w:rPr>
+        <w:t xml:space="preserve"> </w:t>
+      </w:r>
+      <w:proofErr w:type="spellStart"/>
+      <w:r>
+        <w:rPr>
+          <w:rFonts w:ascii="Arial" w:hAnsi="Arial" w:cs="Arial"/>
+        </w:rPr>
+        <w:t>label</w:t>
+      </w:r>
+      <w:proofErr w:type="spellEnd"/>
+      <w:r>
+        <w:rPr>
+          <w:rFonts w:ascii="Arial" w:hAnsi="Arial" w:cs="Arial"/>
+        </w:rPr>
+        <w:t xml:space="preserve"> determinado por K-mean y el nombre de la canción.</w:t>
       </w:r>
     </w:p>
     <w:p>
@@ -962,25 +1272,93 @@
         <w:rPr>
           <w:rFonts w:ascii="Arial" w:hAnsi="Arial" w:cs="Arial"/>
         </w:rPr>
-        <w:t>Para el sistema de recomendación, se pide al usuario ingresar el nombre de una canción, luego se busca dicha canción en el dataset</w:t>
-      </w:r>
-      <w:r>
-        <w:rPr>
-          <w:rFonts w:ascii="Arial" w:hAnsi="Arial" w:cs="Arial"/>
-        </w:rPr>
-        <w:t xml:space="preserve"> y se extrae las características y el cluster al que pertenece. Posteriormente se </w:t>
-      </w:r>
-      <w:r>
-        <w:rPr>
-          <w:rFonts w:ascii="Arial" w:hAnsi="Arial" w:cs="Arial"/>
-        </w:rPr>
-        <w:t>filtra todo el dataset para obtener las canciones que corresponden al mismo cluster de la canción del usuario.</w:t>
-      </w:r>
-      <w:r>
-        <w:rPr>
-          <w:rFonts w:ascii="Arial" w:hAnsi="Arial" w:cs="Arial"/>
-        </w:rPr>
-        <w:t xml:space="preserve"> Se eliminan del dataset a</w:t>
+        <w:t xml:space="preserve">Para el sistema de recomendación, se pide al usuario ingresar el nombre de una canción, luego se busca dicha canción en el </w:t>
+      </w:r>
+      <w:proofErr w:type="spellStart"/>
+      <w:r>
+        <w:rPr>
+          <w:rFonts w:ascii="Arial" w:hAnsi="Arial" w:cs="Arial"/>
+        </w:rPr>
+        <w:t>dataset</w:t>
+      </w:r>
+      <w:proofErr w:type="spellEnd"/>
+      <w:r>
+        <w:rPr>
+          <w:rFonts w:ascii="Arial" w:hAnsi="Arial" w:cs="Arial"/>
+        </w:rPr>
+        <w:t xml:space="preserve"> y se extrae las características y el </w:t>
+      </w:r>
+      <w:proofErr w:type="spellStart"/>
+      <w:proofErr w:type="gramStart"/>
+      <w:r>
+        <w:rPr>
+          <w:rFonts w:ascii="Arial" w:hAnsi="Arial" w:cs="Arial"/>
+        </w:rPr>
+        <w:t>cluster</w:t>
+      </w:r>
+      <w:proofErr w:type="spellEnd"/>
+      <w:proofErr w:type="gramEnd"/>
+      <w:r>
+        <w:rPr>
+          <w:rFonts w:ascii="Arial" w:hAnsi="Arial" w:cs="Arial"/>
+        </w:rPr>
+        <w:t xml:space="preserve"> al que pertenece. Posteriormente se </w:t>
+      </w:r>
+      <w:r>
+        <w:rPr>
+          <w:rFonts w:ascii="Arial" w:hAnsi="Arial" w:cs="Arial"/>
+        </w:rPr>
+        <w:t xml:space="preserve">filtra todo el </w:t>
+      </w:r>
+      <w:proofErr w:type="spellStart"/>
+      <w:r>
+        <w:rPr>
+          <w:rFonts w:ascii="Arial" w:hAnsi="Arial" w:cs="Arial"/>
+        </w:rPr>
+        <w:t>dataset</w:t>
+      </w:r>
+      <w:proofErr w:type="spellEnd"/>
+      <w:r>
+        <w:rPr>
+          <w:rFonts w:ascii="Arial" w:hAnsi="Arial" w:cs="Arial"/>
+        </w:rPr>
+        <w:t xml:space="preserve"> para obtener las canciones que corresponden al mismo </w:t>
+      </w:r>
+      <w:proofErr w:type="spellStart"/>
+      <w:proofErr w:type="gramStart"/>
+      <w:r>
+        <w:rPr>
+          <w:rFonts w:ascii="Arial" w:hAnsi="Arial" w:cs="Arial"/>
+        </w:rPr>
+        <w:t>cluster</w:t>
+      </w:r>
+      <w:proofErr w:type="spellEnd"/>
+      <w:proofErr w:type="gramEnd"/>
+      <w:r>
+        <w:rPr>
+          <w:rFonts w:ascii="Arial" w:hAnsi="Arial" w:cs="Arial"/>
+        </w:rPr>
+        <w:t xml:space="preserve"> de la canción del usuario.</w:t>
+      </w:r>
+      <w:r>
+        <w:rPr>
+          <w:rFonts w:ascii="Arial" w:hAnsi="Arial" w:cs="Arial"/>
+        </w:rPr>
+        <w:t xml:space="preserve"> Se eliminan del </w:t>
+      </w:r>
+      <w:proofErr w:type="spellStart"/>
+      <w:r>
+        <w:rPr>
+          <w:rFonts w:ascii="Arial" w:hAnsi="Arial" w:cs="Arial"/>
+        </w:rPr>
+        <w:t>dataset</w:t>
+      </w:r>
+      <w:proofErr w:type="spellEnd"/>
+      <w:r>
+        <w:rPr>
+          <w:rFonts w:ascii="Arial" w:hAnsi="Arial" w:cs="Arial"/>
+        </w:rPr>
+        <w:t xml:space="preserve"> a</w:t>
       </w:r>
       <w:r>
         <w:rPr>
@@ -1016,13 +1394,49 @@
         <w:rPr>
           <w:rFonts w:ascii="Arial" w:hAnsi="Arial" w:cs="Arial"/>
         </w:rPr>
-        <w:t>del dataset a la canción del usuario. Se agrega dicha distancia al dataset</w:t>
-      </w:r>
-      <w:r>
-        <w:rPr>
-          <w:rFonts w:ascii="Arial" w:hAnsi="Arial" w:cs="Arial"/>
-        </w:rPr>
-        <w:t xml:space="preserve"> como una nueva columna. Para finalizar se ordena el dataset resultante en base a la nueva columna de distancia de manera ascendente y se seleccionan las primeras 5 canciones que son las </w:t>
+        <w:t xml:space="preserve">del </w:t>
+      </w:r>
+      <w:proofErr w:type="spellStart"/>
+      <w:r>
+        <w:rPr>
+          <w:rFonts w:ascii="Arial" w:hAnsi="Arial" w:cs="Arial"/>
+        </w:rPr>
+        <w:t>dataset</w:t>
+      </w:r>
+      <w:proofErr w:type="spellEnd"/>
+      <w:r>
+        <w:rPr>
+          <w:rFonts w:ascii="Arial" w:hAnsi="Arial" w:cs="Arial"/>
+        </w:rPr>
+        <w:t xml:space="preserve"> a la canción del usuario. Se agrega dicha distancia al </w:t>
+      </w:r>
+      <w:proofErr w:type="spellStart"/>
+      <w:r>
+        <w:rPr>
+          <w:rFonts w:ascii="Arial" w:hAnsi="Arial" w:cs="Arial"/>
+        </w:rPr>
+        <w:t>dataset</w:t>
+      </w:r>
+      <w:proofErr w:type="spellEnd"/>
+      <w:r>
+        <w:rPr>
+          <w:rFonts w:ascii="Arial" w:hAnsi="Arial" w:cs="Arial"/>
+        </w:rPr>
+        <w:t xml:space="preserve"> como una nueva columna. Para finalizar se ordena el </w:t>
+      </w:r>
+      <w:proofErr w:type="spellStart"/>
+      <w:r>
+        <w:rPr>
+          <w:rFonts w:ascii="Arial" w:hAnsi="Arial" w:cs="Arial"/>
+        </w:rPr>
+        <w:t>dataset</w:t>
+      </w:r>
+      <w:proofErr w:type="spellEnd"/>
+      <w:r>
+        <w:rPr>
+          <w:rFonts w:ascii="Arial" w:hAnsi="Arial" w:cs="Arial"/>
+        </w:rPr>
+        <w:t xml:space="preserve"> resultante en base a la nueva columna de distancia de manera ascendente y se seleccionan las primeras 5 canciones que son las </w:t>
       </w:r>
       <w:r>
         <w:rPr>
@@ -1094,19 +1508,85 @@
         <w:rPr>
           <w:rFonts w:ascii="Arial" w:hAnsi="Arial" w:cs="Arial"/>
         </w:rPr>
-        <w:t>, lo único confuso fue que el método de silhouette indicara que 2 grupos es lo mas optimo pero para fines prácticos de la evidencia se selecciono 6 grupos.</w:t>
-      </w:r>
-      <w:r>
-        <w:rPr>
-          <w:rFonts w:ascii="Arial" w:hAnsi="Arial" w:cs="Arial"/>
-        </w:rPr>
-        <w:t xml:space="preserve"> La única limitación para este sistema es que la canción que seleccione el usuario debe estar dentro del dataset, tal vez una </w:t>
-      </w:r>
-      <w:r>
-        <w:rPr>
-          <w:rFonts w:ascii="Arial" w:hAnsi="Arial" w:cs="Arial"/>
-        </w:rPr>
-        <w:t xml:space="preserve">mejora seria extenderlo para que pudiera clasificar nuevas canciones en base a los grupos descubiertos por K-means. </w:t>
+        <w:t xml:space="preserve">, lo único confuso fue que el método de </w:t>
+      </w:r>
+      <w:proofErr w:type="spellStart"/>
+      <w:r>
+        <w:rPr>
+          <w:rFonts w:ascii="Arial" w:hAnsi="Arial" w:cs="Arial"/>
+        </w:rPr>
+        <w:t>silhouette</w:t>
+      </w:r>
+      <w:proofErr w:type="spellEnd"/>
+      <w:r>
+        <w:rPr>
+          <w:rFonts w:ascii="Arial" w:hAnsi="Arial" w:cs="Arial"/>
+        </w:rPr>
+        <w:t xml:space="preserve"> indicara que 2 grupos es lo </w:t>
+      </w:r>
+      <w:r>
+        <w:rPr>
+          <w:rFonts w:ascii="Arial" w:hAnsi="Arial" w:cs="Arial"/>
+        </w:rPr>
+        <w:t>más</w:t>
+      </w:r>
+      <w:r>
+        <w:rPr>
+          <w:rFonts w:ascii="Arial" w:hAnsi="Arial" w:cs="Arial"/>
+        </w:rPr>
+        <w:t xml:space="preserve"> optimo pero para fines prácticos de la evidencia se </w:t>
+      </w:r>
+      <w:r>
+        <w:rPr>
+          <w:rFonts w:ascii="Arial" w:hAnsi="Arial" w:cs="Arial"/>
+        </w:rPr>
+        <w:t>seleccionó</w:t>
+      </w:r>
+      <w:r>
+        <w:rPr>
+          <w:rFonts w:ascii="Arial" w:hAnsi="Arial" w:cs="Arial"/>
+        </w:rPr>
+        <w:t xml:space="preserve"> 6 grupos.</w:t>
+      </w:r>
+      <w:r>
+        <w:rPr>
+          <w:rFonts w:ascii="Arial" w:hAnsi="Arial" w:cs="Arial"/>
+        </w:rPr>
+        <w:t xml:space="preserve"> La única limitación para este sistema es que la canción que seleccione el usuario debe estar dentro del </w:t>
+      </w:r>
+      <w:proofErr w:type="spellStart"/>
+      <w:r>
+        <w:rPr>
+          <w:rFonts w:ascii="Arial" w:hAnsi="Arial" w:cs="Arial"/>
+        </w:rPr>
+        <w:t>dataset</w:t>
+      </w:r>
+      <w:proofErr w:type="spellEnd"/>
+      <w:r>
+        <w:rPr>
+          <w:rFonts w:ascii="Arial" w:hAnsi="Arial" w:cs="Arial"/>
+        </w:rPr>
+        <w:t xml:space="preserve">, tal vez una </w:t>
+      </w:r>
+      <w:r>
+        <w:rPr>
+          <w:rFonts w:ascii="Arial" w:hAnsi="Arial" w:cs="Arial"/>
+        </w:rPr>
+        <w:t>mejora seria extenderlo para que pudiera clasificar nuevas canciones en base a los grupos descubiertos por K-</w:t>
+      </w:r>
+      <w:proofErr w:type="spellStart"/>
+      <w:r>
+        <w:rPr>
+          <w:rFonts w:ascii="Arial" w:hAnsi="Arial" w:cs="Arial"/>
+        </w:rPr>
+        <w:t>means</w:t>
+      </w:r>
+      <w:proofErr w:type="spellEnd"/>
+      <w:r>
+        <w:rPr>
+          <w:rFonts w:ascii="Arial" w:hAnsi="Arial" w:cs="Arial"/>
+        </w:rPr>
+        <w:t xml:space="preserve">. </w:t>
       </w:r>
       <w:r>
         <w:rPr>
@@ -1161,12 +1641,12 @@
       </w:pPr>
     </w:p>
     <w:sectPr>
-      <w:headerReference w:type="even" r:id="rId7"/>
-      <w:headerReference w:type="default" r:id="rId8"/>
-      <w:footerReference w:type="even" r:id="rId9"/>
-      <w:footerReference w:type="default" r:id="rId10"/>
-      <w:headerReference w:type="first" r:id="rId11"/>
-      <w:footerReference w:type="first" r:id="rId12"/>
+      <w:headerReference w:type="even" r:id="rId8"/>
+      <w:headerReference w:type="default" r:id="rId9"/>
+      <w:footerReference w:type="even" r:id="rId10"/>
+      <w:footerReference w:type="default" r:id="rId11"/>
+      <w:headerReference w:type="first" r:id="rId12"/>
+      <w:footerReference w:type="first" r:id="rId13"/>
       <w:pgSz w:w="11906" w:h="16838"/>
       <w:pgMar w:top="1417" w:right="1701" w:bottom="1417" w:left="1701" w:header="708" w:footer="708" w:gutter="0"/>
       <w:cols w:space="708"/>

</xml_diff>